<commit_message>
Updating k8 d01 notes
</commit_message>
<xml_diff>
--- a/K8/By saikiranpinapathruni/Mastering-Kubernetes/Day 00 Kubernetes Intro-Architecture/Kubernetes - Day 1 Introduction & Architecture.docx
+++ b/K8/By saikiranpinapathruni/Mastering-Kubernetes/Day 00 Kubernetes Intro-Architecture/Kubernetes - Day 1 Introduction & Architecture.docx
@@ -46,7 +46,7 @@
           </w14:props3d>
           <w14:ligatures w14:val="none"/>
         </w:rPr>
-        <w:t>Kubernetes - Day 1: Introduction &amp; Architecture</w:t>
+        <w:t>Kubernetes - Introduction &amp; Architecture</w:t>
       </w:r>
     </w:p>
     <w:p>
@@ -839,6 +839,19 @@
         </w:rPr>
         <w:t>Conclusion &amp; Next Steps</w:t>
       </w:r>
+    </w:p>
+    <w:p>
+      <w:pPr>
+        <w:shd w:val="clear" w:color="auto" w:fill="FFFFFF"/>
+        <w:spacing w:after="0" w:line="429" w:lineRule="atLeast"/>
+        <w:rPr>
+          <w:rFonts w:ascii="Segoe UI" w:eastAsia="Times New Roman" w:hAnsi="Segoe UI" w:cs="Segoe UI"/>
+          <w:color w:val="E97132" w:themeColor="accent2"/>
+          <w:kern w:val="0"/>
+          <w:lang w:eastAsia="en-IN"/>
+          <w14:ligatures w14:val="none"/>
+        </w:rPr>
+      </w:pPr>
     </w:p>
     <w:p>
       <w:pPr>
@@ -1787,7 +1800,7 @@
           <w14:ligatures w14:val="none"/>
         </w:rPr>
         <w:pict w14:anchorId="5B7A07B3">
-          <v:rect id="_x0000_i1028" style="width:0;height:.75pt" o:hralign="center" o:hrstd="t" o:hrnoshade="t" o:hr="t" fillcolor="#404040" stroked="f"/>
+          <v:rect id="_x0000_i1025" style="width:0;height:.75pt" o:hralign="center" o:hrstd="t" o:hrnoshade="t" o:hr="t" fillcolor="#404040" stroked="f"/>
         </w:pict>
       </w:r>
     </w:p>
@@ -3036,7 +3049,7 @@
           <w14:ligatures w14:val="none"/>
         </w:rPr>
         <w:pict w14:anchorId="73863D7C">
-          <v:rect id="_x0000_i1029" style="width:0;height:.75pt" o:hralign="center" o:hrstd="t" o:hrnoshade="t" o:hr="t" fillcolor="#404040" stroked="f"/>
+          <v:rect id="_x0000_i1026" style="width:0;height:.75pt" o:hralign="center" o:hrstd="t" o:hrnoshade="t" o:hr="t" fillcolor="#404040" stroked="f"/>
         </w:pict>
       </w:r>
     </w:p>
@@ -3614,7 +3627,7 @@
           <w14:ligatures w14:val="none"/>
         </w:rPr>
         <w:pict w14:anchorId="7FF1A79E">
-          <v:rect id="_x0000_i1030" style="width:0;height:.75pt" o:hralign="center" o:hrstd="t" o:hrnoshade="t" o:hr="t" fillcolor="#404040" stroked="f"/>
+          <v:rect id="_x0000_i1027" style="width:0;height:.75pt" o:hralign="center" o:hrstd="t" o:hrnoshade="t" o:hr="t" fillcolor="#404040" stroked="f"/>
         </w:pict>
       </w:r>
     </w:p>
@@ -5417,7 +5430,7 @@
           <w14:ligatures w14:val="none"/>
         </w:rPr>
         <w:pict w14:anchorId="74B8560D">
-          <v:rect id="_x0000_i1031" style="width:0;height:.75pt" o:hralign="center" o:hrstd="t" o:hrnoshade="t" o:hr="t" fillcolor="#404040" stroked="f"/>
+          <v:rect id="_x0000_i1028" style="width:0;height:.75pt" o:hralign="center" o:hrstd="t" o:hrnoshade="t" o:hr="t" fillcolor="#404040" stroked="f"/>
         </w:pict>
       </w:r>
     </w:p>
@@ -6403,7 +6416,7 @@
           <w14:ligatures w14:val="none"/>
         </w:rPr>
         <w:pict w14:anchorId="5ECA2216">
-          <v:rect id="_x0000_i1032" style="width:0;height:.75pt" o:hralign="center" o:hrstd="t" o:hrnoshade="t" o:hr="t" fillcolor="#404040" stroked="f"/>
+          <v:rect id="_x0000_i1029" style="width:0;height:.75pt" o:hralign="center" o:hrstd="t" o:hrnoshade="t" o:hr="t" fillcolor="#404040" stroked="f"/>
         </w:pict>
       </w:r>
     </w:p>
@@ -6761,7 +6774,7 @@
           <w14:ligatures w14:val="none"/>
         </w:rPr>
         <w:pict w14:anchorId="0B8A9F74">
-          <v:rect id="_x0000_i1033" style="width:0;height:.75pt" o:hralign="center" o:hrstd="t" o:hrnoshade="t" o:hr="t" fillcolor="#404040" stroked="f"/>
+          <v:rect id="_x0000_i1030" style="width:0;height:.75pt" o:hralign="center" o:hrstd="t" o:hrnoshade="t" o:hr="t" fillcolor="#404040" stroked="f"/>
         </w:pict>
       </w:r>
     </w:p>
@@ -9124,7 +9137,7 @@
       </w:pPr>
       <w:r>
         <w:pict w14:anchorId="07279918">
-          <v:rect id="_x0000_i1040" style="width:0;height:.75pt" o:hralign="center" o:hrstd="t" o:hrnoshade="t" o:hr="t" fillcolor="#404040" stroked="f"/>
+          <v:rect id="_x0000_i1031" style="width:0;height:.75pt" o:hralign="center" o:hrstd="t" o:hrnoshade="t" o:hr="t" fillcolor="#404040" stroked="f"/>
         </w:pict>
       </w:r>
     </w:p>
@@ -9977,7 +9990,7 @@
       </w:pPr>
       <w:r>
         <w:pict w14:anchorId="1528EA57">
-          <v:rect id="_x0000_i1041" style="width:0;height:.75pt" o:hralign="center" o:hrstd="t" o:hrnoshade="t" o:hr="t" fillcolor="#404040" stroked="f"/>
+          <v:rect id="_x0000_i1032" style="width:0;height:.75pt" o:hralign="center" o:hrstd="t" o:hrnoshade="t" o:hr="t" fillcolor="#404040" stroked="f"/>
         </w:pict>
       </w:r>
     </w:p>
@@ -10900,7 +10913,7 @@
       </w:pPr>
       <w:r>
         <w:pict w14:anchorId="5DB2BD0F">
-          <v:rect id="_x0000_i1042" style="width:0;height:.75pt" o:hralign="center" o:hrstd="t" o:hrnoshade="t" o:hr="t" fillcolor="#404040" stroked="f"/>
+          <v:rect id="_x0000_i1033" style="width:0;height:.75pt" o:hralign="center" o:hrstd="t" o:hrnoshade="t" o:hr="t" fillcolor="#404040" stroked="f"/>
         </w:pict>
       </w:r>
     </w:p>
@@ -11063,7 +11076,7 @@
       </w:pPr>
       <w:r>
         <w:pict w14:anchorId="2D0BBDCB">
-          <v:rect id="_x0000_i1043" style="width:0;height:.75pt" o:hralign="center" o:hrstd="t" o:hrnoshade="t" o:hr="t" fillcolor="#404040" stroked="f"/>
+          <v:rect id="_x0000_i1034" style="width:0;height:.75pt" o:hralign="center" o:hrstd="t" o:hrnoshade="t" o:hr="t" fillcolor="#404040" stroked="f"/>
         </w:pict>
       </w:r>
     </w:p>
@@ -11260,7 +11273,7 @@
       </w:pPr>
       <w:r>
         <w:pict w14:anchorId="367CEA51">
-          <v:rect id="_x0000_i1044" style="width:0;height:.75pt" o:hralign="center" o:hrstd="t" o:hrnoshade="t" o:hr="t" fillcolor="#404040" stroked="f"/>
+          <v:rect id="_x0000_i1035" style="width:0;height:.75pt" o:hralign="center" o:hrstd="t" o:hrnoshade="t" o:hr="t" fillcolor="#404040" stroked="f"/>
         </w:pict>
       </w:r>
     </w:p>

</xml_diff>